<commit_message>
feat(backend,frontend):implement Passport authentification via Google
</commit_message>
<xml_diff>
--- a/backend/src/assets/timesheet-template.docx
+++ b/backend/src/assets/timesheet-template.docx
@@ -200,15 +200,7 @@
           </w:tcPr>
           <w:p>
             <w:r>
-              <w:t>{</w:t>
-            </w:r>
-            <w:proofErr w:type="spellStart"/>
-            <w:r>
-              <w:t>fullName</w:t>
-            </w:r>
-            <w:proofErr w:type="spellEnd"/>
-            <w:r>
-              <w:t>}</w:t>
+              <w:t>{fullName}</w:t>
             </w:r>
           </w:p>
         </w:tc>
@@ -244,15 +236,7 @@
           </w:tcPr>
           <w:p>
             <w:r>
-              <w:t>{</w:t>
-            </w:r>
-            <w:proofErr w:type="spellStart"/>
-            <w:r>
-              <w:t>weekStartDate</w:t>
-            </w:r>
-            <w:proofErr w:type="spellEnd"/>
-            <w:r>
-              <w:t>}</w:t>
+              <w:t>{weekStartDate}</w:t>
             </w:r>
           </w:p>
         </w:tc>
@@ -288,15 +272,7 @@
           </w:tcPr>
           <w:p>
             <w:r>
-              <w:t>{</w:t>
-            </w:r>
-            <w:proofErr w:type="spellStart"/>
-            <w:r>
-              <w:t>weekEndDate</w:t>
-            </w:r>
-            <w:proofErr w:type="spellEnd"/>
-            <w:r>
-              <w:t>}</w:t>
+              <w:t>{weekEndDate}</w:t>
             </w:r>
           </w:p>
         </w:tc>
@@ -476,27 +452,7 @@
                 <w:sz w:val="22"/>
                 <w:szCs w:val="22"/>
               </w:rPr>
-              <w:t xml:space="preserve">Break </w:t>
-            </w:r>
-            <w:proofErr w:type="gramStart"/>
-            <w:r>
-              <w:rPr>
-                <w:b/>
-                <w:bCs/>
-                <w:sz w:val="22"/>
-                <w:szCs w:val="22"/>
-              </w:rPr>
-              <w:t>In</w:t>
-            </w:r>
-            <w:proofErr w:type="gramEnd"/>
-            <w:r>
-              <w:rPr>
-                <w:b/>
-                <w:bCs/>
-                <w:sz w:val="22"/>
-                <w:szCs w:val="22"/>
-              </w:rPr>
-              <w:t xml:space="preserve"> Time</w:t>
+              <w:t>Break In Time</w:t>
             </w:r>
           </w:p>
         </w:tc>
@@ -633,34 +589,88 @@
                 <w:sz w:val="22"/>
                 <w:szCs w:val="22"/>
               </w:rPr>
+              <w:t>{job</w:t>
+            </w:r>
+            <w:r>
+              <w:rPr>
+                <w:rFonts w:cstheme="minorHAnsi"/>
+                <w:sz w:val="22"/>
+                <w:szCs w:val="22"/>
+              </w:rPr>
+              <w:t>site</w:t>
+            </w:r>
+            <w:r>
+              <w:rPr>
+                <w:rFonts w:cstheme="minorHAnsi"/>
+                <w:sz w:val="22"/>
+                <w:szCs w:val="22"/>
+              </w:rPr>
+              <w:t>Id}</w:t>
+            </w:r>
+          </w:p>
+        </w:tc>
+        <w:tc>
+          <w:tcPr>
+            <w:tcW w:w="1451" w:type="dxa"/>
+            <w:vAlign w:val="bottom"/>
+          </w:tcPr>
+          <w:p>
+            <w:pPr>
+              <w:jc w:val="center"/>
+              <w:rPr>
+                <w:rFonts w:cstheme="minorHAnsi"/>
+                <w:sz w:val="22"/>
+                <w:szCs w:val="22"/>
+              </w:rPr>
+            </w:pPr>
+            <w:r>
+              <w:rPr>
+                <w:rFonts w:cstheme="minorHAnsi"/>
+                <w:sz w:val="22"/>
+                <w:szCs w:val="22"/>
+              </w:rPr>
+              <w:t>{date}</w:t>
+            </w:r>
+          </w:p>
+        </w:tc>
+        <w:tc>
+          <w:tcPr>
+            <w:tcW w:w="1678" w:type="dxa"/>
+            <w:vAlign w:val="bottom"/>
+          </w:tcPr>
+          <w:p>
+            <w:pPr>
+              <w:jc w:val="center"/>
+              <w:rPr>
+                <w:rFonts w:cstheme="minorHAnsi"/>
+                <w:sz w:val="22"/>
+                <w:szCs w:val="22"/>
+              </w:rPr>
+            </w:pPr>
+            <w:r>
+              <w:rPr>
+                <w:rFonts w:cstheme="minorHAnsi"/>
+                <w:sz w:val="22"/>
+                <w:szCs w:val="22"/>
+              </w:rPr>
               <w:t>{</w:t>
             </w:r>
-            <w:proofErr w:type="spellStart"/>
-            <w:r>
-              <w:rPr>
-                <w:rFonts w:cstheme="minorHAnsi"/>
-                <w:sz w:val="22"/>
-                <w:szCs w:val="22"/>
-              </w:rPr>
-              <w:t>job</w:t>
-            </w:r>
-            <w:r>
-              <w:rPr>
-                <w:rFonts w:cstheme="minorHAnsi"/>
-                <w:sz w:val="22"/>
-                <w:szCs w:val="22"/>
-              </w:rPr>
-              <w:t>site</w:t>
-            </w:r>
-            <w:r>
-              <w:rPr>
-                <w:rFonts w:cstheme="minorHAnsi"/>
-                <w:sz w:val="22"/>
-                <w:szCs w:val="22"/>
-              </w:rPr>
-              <w:t>Id</w:t>
-            </w:r>
-            <w:proofErr w:type="spellEnd"/>
+            <w:r>
+              <w:rPr>
+                <w:rFonts w:cstheme="minorHAnsi"/>
+                <w:sz w:val="22"/>
+                <w:szCs w:val="22"/>
+              </w:rPr>
+              <w:t>work</w:t>
+            </w:r>
+            <w:r>
+              <w:rPr>
+                <w:rFonts w:cstheme="minorHAnsi"/>
+                <w:sz w:val="22"/>
+                <w:szCs w:val="22"/>
+              </w:rPr>
+              <w:t>BlockStart</w:t>
+            </w:r>
             <w:r>
               <w:rPr>
                 <w:rFonts w:cstheme="minorHAnsi"/>
@@ -673,7 +683,7 @@
         </w:tc>
         <w:tc>
           <w:tcPr>
-            <w:tcW w:w="1451" w:type="dxa"/>
+            <w:tcW w:w="1735" w:type="dxa"/>
             <w:vAlign w:val="bottom"/>
           </w:tcPr>
           <w:p>
@@ -691,13 +701,45 @@
                 <w:sz w:val="22"/>
                 <w:szCs w:val="22"/>
               </w:rPr>
-              <w:t>{date}</w:t>
-            </w:r>
-          </w:p>
-        </w:tc>
-        <w:tc>
-          <w:tcPr>
-            <w:tcW w:w="1678" w:type="dxa"/>
+              <w:t>{</w:t>
+            </w:r>
+            <w:r>
+              <w:rPr>
+                <w:rFonts w:cstheme="minorHAnsi"/>
+                <w:sz w:val="22"/>
+                <w:szCs w:val="22"/>
+              </w:rPr>
+              <w:t>break</w:t>
+            </w:r>
+            <w:r>
+              <w:rPr>
+                <w:rFonts w:cstheme="minorHAnsi"/>
+                <w:sz w:val="22"/>
+                <w:szCs w:val="22"/>
+              </w:rPr>
+              <w:t>S</w:t>
+            </w:r>
+            <w:r>
+              <w:rPr>
+                <w:rFonts w:cstheme="minorHAnsi"/>
+                <w:sz w:val="22"/>
+                <w:szCs w:val="22"/>
+              </w:rPr>
+              <w:t>tart</w:t>
+            </w:r>
+            <w:r>
+              <w:rPr>
+                <w:rFonts w:cstheme="minorHAnsi"/>
+                <w:sz w:val="22"/>
+                <w:szCs w:val="22"/>
+              </w:rPr>
+              <w:t>}</w:t>
+            </w:r>
+          </w:p>
+        </w:tc>
+        <w:tc>
+          <w:tcPr>
+            <w:tcW w:w="1643" w:type="dxa"/>
             <w:vAlign w:val="bottom"/>
           </w:tcPr>
           <w:p>
@@ -717,7 +759,62 @@
               </w:rPr>
               <w:t>{</w:t>
             </w:r>
-            <w:proofErr w:type="spellStart"/>
+            <w:r>
+              <w:rPr>
+                <w:rFonts w:cstheme="minorHAnsi"/>
+                <w:sz w:val="22"/>
+                <w:szCs w:val="22"/>
+              </w:rPr>
+              <w:t>break</w:t>
+            </w:r>
+            <w:r>
+              <w:rPr>
+                <w:rFonts w:cstheme="minorHAnsi"/>
+                <w:sz w:val="22"/>
+                <w:szCs w:val="22"/>
+              </w:rPr>
+              <w:t>E</w:t>
+            </w:r>
+            <w:r>
+              <w:rPr>
+                <w:rFonts w:cstheme="minorHAnsi"/>
+                <w:sz w:val="22"/>
+                <w:szCs w:val="22"/>
+              </w:rPr>
+              <w:t>nd</w:t>
+            </w:r>
+            <w:r>
+              <w:rPr>
+                <w:rFonts w:cstheme="minorHAnsi"/>
+                <w:sz w:val="22"/>
+                <w:szCs w:val="22"/>
+              </w:rPr>
+              <w:t>}</w:t>
+            </w:r>
+          </w:p>
+        </w:tc>
+        <w:tc>
+          <w:tcPr>
+            <w:tcW w:w="1586" w:type="dxa"/>
+            <w:vAlign w:val="bottom"/>
+          </w:tcPr>
+          <w:p>
+            <w:pPr>
+              <w:jc w:val="center"/>
+              <w:rPr>
+                <w:rFonts w:cstheme="minorHAnsi"/>
+                <w:sz w:val="22"/>
+                <w:szCs w:val="22"/>
+              </w:rPr>
+            </w:pPr>
+            <w:r>
+              <w:rPr>
+                <w:rFonts w:cstheme="minorHAnsi"/>
+                <w:sz w:val="22"/>
+                <w:szCs w:val="22"/>
+              </w:rPr>
+              <w:t>{</w:t>
+            </w:r>
             <w:r>
               <w:rPr>
                 <w:rFonts w:cstheme="minorHAnsi"/>
@@ -732,9 +829,24 @@
                 <w:sz w:val="22"/>
                 <w:szCs w:val="22"/>
               </w:rPr>
-              <w:t>BlockStart</w:t>
-            </w:r>
-            <w:proofErr w:type="spellEnd"/>
+              <w:t>Block</w:t>
+            </w:r>
+            <w:r>
+              <w:rPr>
+                <w:rFonts w:cstheme="minorHAnsi"/>
+                <w:sz w:val="22"/>
+                <w:szCs w:val="22"/>
+              </w:rPr>
+              <w:t>E</w:t>
+            </w:r>
+            <w:r>
+              <w:rPr>
+                <w:rFonts w:cstheme="minorHAnsi"/>
+                <w:sz w:val="22"/>
+                <w:szCs w:val="22"/>
+              </w:rPr>
+              <w:t>nd</w:t>
+            </w:r>
             <w:r>
               <w:rPr>
                 <w:rFonts w:cstheme="minorHAnsi"/>
@@ -747,7 +859,7 @@
         </w:tc>
         <w:tc>
           <w:tcPr>
-            <w:tcW w:w="1735" w:type="dxa"/>
+            <w:tcW w:w="2103" w:type="dxa"/>
             <w:vAlign w:val="bottom"/>
           </w:tcPr>
           <w:p>
@@ -765,188 +877,6 @@
                 <w:sz w:val="22"/>
                 <w:szCs w:val="22"/>
               </w:rPr>
-              <w:t>{</w:t>
-            </w:r>
-            <w:proofErr w:type="spellStart"/>
-            <w:r>
-              <w:rPr>
-                <w:rFonts w:cstheme="minorHAnsi"/>
-                <w:sz w:val="22"/>
-                <w:szCs w:val="22"/>
-              </w:rPr>
-              <w:t>break</w:t>
-            </w:r>
-            <w:r>
-              <w:rPr>
-                <w:rFonts w:cstheme="minorHAnsi"/>
-                <w:sz w:val="22"/>
-                <w:szCs w:val="22"/>
-              </w:rPr>
-              <w:t>S</w:t>
-            </w:r>
-            <w:r>
-              <w:rPr>
-                <w:rFonts w:cstheme="minorHAnsi"/>
-                <w:sz w:val="22"/>
-                <w:szCs w:val="22"/>
-              </w:rPr>
-              <w:t>tart</w:t>
-            </w:r>
-            <w:proofErr w:type="spellEnd"/>
-            <w:r>
-              <w:rPr>
-                <w:rFonts w:cstheme="minorHAnsi"/>
-                <w:sz w:val="22"/>
-                <w:szCs w:val="22"/>
-              </w:rPr>
-              <w:t>}</w:t>
-            </w:r>
-          </w:p>
-        </w:tc>
-        <w:tc>
-          <w:tcPr>
-            <w:tcW w:w="1643" w:type="dxa"/>
-            <w:vAlign w:val="bottom"/>
-          </w:tcPr>
-          <w:p>
-            <w:pPr>
-              <w:jc w:val="center"/>
-              <w:rPr>
-                <w:rFonts w:cstheme="minorHAnsi"/>
-                <w:sz w:val="22"/>
-                <w:szCs w:val="22"/>
-              </w:rPr>
-            </w:pPr>
-            <w:r>
-              <w:rPr>
-                <w:rFonts w:cstheme="minorHAnsi"/>
-                <w:sz w:val="22"/>
-                <w:szCs w:val="22"/>
-              </w:rPr>
-              <w:t>{</w:t>
-            </w:r>
-            <w:proofErr w:type="spellStart"/>
-            <w:r>
-              <w:rPr>
-                <w:rFonts w:cstheme="minorHAnsi"/>
-                <w:sz w:val="22"/>
-                <w:szCs w:val="22"/>
-              </w:rPr>
-              <w:t>break</w:t>
-            </w:r>
-            <w:r>
-              <w:rPr>
-                <w:rFonts w:cstheme="minorHAnsi"/>
-                <w:sz w:val="22"/>
-                <w:szCs w:val="22"/>
-              </w:rPr>
-              <w:t>E</w:t>
-            </w:r>
-            <w:r>
-              <w:rPr>
-                <w:rFonts w:cstheme="minorHAnsi"/>
-                <w:sz w:val="22"/>
-                <w:szCs w:val="22"/>
-              </w:rPr>
-              <w:t>nd</w:t>
-            </w:r>
-            <w:proofErr w:type="spellEnd"/>
-            <w:r>
-              <w:rPr>
-                <w:rFonts w:cstheme="minorHAnsi"/>
-                <w:sz w:val="22"/>
-                <w:szCs w:val="22"/>
-              </w:rPr>
-              <w:t>}</w:t>
-            </w:r>
-          </w:p>
-        </w:tc>
-        <w:tc>
-          <w:tcPr>
-            <w:tcW w:w="1586" w:type="dxa"/>
-            <w:vAlign w:val="bottom"/>
-          </w:tcPr>
-          <w:p>
-            <w:pPr>
-              <w:jc w:val="center"/>
-              <w:rPr>
-                <w:rFonts w:cstheme="minorHAnsi"/>
-                <w:sz w:val="22"/>
-                <w:szCs w:val="22"/>
-              </w:rPr>
-            </w:pPr>
-            <w:r>
-              <w:rPr>
-                <w:rFonts w:cstheme="minorHAnsi"/>
-                <w:sz w:val="22"/>
-                <w:szCs w:val="22"/>
-              </w:rPr>
-              <w:t>{</w:t>
-            </w:r>
-            <w:proofErr w:type="spellStart"/>
-            <w:r>
-              <w:rPr>
-                <w:rFonts w:cstheme="minorHAnsi"/>
-                <w:sz w:val="22"/>
-                <w:szCs w:val="22"/>
-              </w:rPr>
-              <w:t>work</w:t>
-            </w:r>
-            <w:r>
-              <w:rPr>
-                <w:rFonts w:cstheme="minorHAnsi"/>
-                <w:sz w:val="22"/>
-                <w:szCs w:val="22"/>
-              </w:rPr>
-              <w:t>Block</w:t>
-            </w:r>
-            <w:r>
-              <w:rPr>
-                <w:rFonts w:cstheme="minorHAnsi"/>
-                <w:sz w:val="22"/>
-                <w:szCs w:val="22"/>
-              </w:rPr>
-              <w:t>E</w:t>
-            </w:r>
-            <w:r>
-              <w:rPr>
-                <w:rFonts w:cstheme="minorHAnsi"/>
-                <w:sz w:val="22"/>
-                <w:szCs w:val="22"/>
-              </w:rPr>
-              <w:t>nd</w:t>
-            </w:r>
-            <w:proofErr w:type="spellEnd"/>
-            <w:r>
-              <w:rPr>
-                <w:rFonts w:cstheme="minorHAnsi"/>
-                <w:sz w:val="22"/>
-                <w:szCs w:val="22"/>
-              </w:rPr>
-              <w:t>}</w:t>
-            </w:r>
-          </w:p>
-        </w:tc>
-        <w:tc>
-          <w:tcPr>
-            <w:tcW w:w="2103" w:type="dxa"/>
-            <w:vAlign w:val="bottom"/>
-          </w:tcPr>
-          <w:p>
-            <w:pPr>
-              <w:jc w:val="center"/>
-              <w:rPr>
-                <w:rFonts w:cstheme="minorHAnsi"/>
-                <w:sz w:val="22"/>
-                <w:szCs w:val="22"/>
-              </w:rPr>
-            </w:pPr>
-            <w:r>
-              <w:rPr>
-                <w:rFonts w:cstheme="minorHAnsi"/>
-                <w:sz w:val="22"/>
-                <w:szCs w:val="22"/>
-              </w:rPr>
               <w:t>{hours}</w:t>
             </w:r>
             <w:r>
@@ -955,25 +885,7 @@
                 <w:sz w:val="22"/>
                 <w:szCs w:val="22"/>
               </w:rPr>
-              <w:t>{/</w:t>
-            </w:r>
-            <w:proofErr w:type="spellStart"/>
-            <w:r>
-              <w:rPr>
-                <w:rFonts w:cstheme="minorHAnsi"/>
-                <w:sz w:val="22"/>
-                <w:szCs w:val="22"/>
-              </w:rPr>
-              <w:t>workBlocks</w:t>
-            </w:r>
-            <w:proofErr w:type="spellEnd"/>
-            <w:r>
-              <w:rPr>
-                <w:rFonts w:cstheme="minorHAnsi"/>
-                <w:sz w:val="22"/>
-                <w:szCs w:val="22"/>
-              </w:rPr>
-              <w:t>}</w:t>
+              <w:t>{/workBlocks}</w:t>
             </w:r>
           </w:p>
         </w:tc>
@@ -1057,15 +969,7 @@
               <w:jc w:val="center"/>
             </w:pPr>
             <w:r>
-              <w:t>{</w:t>
-            </w:r>
-            <w:proofErr w:type="spellStart"/>
-            <w:r>
-              <w:t>regularHours</w:t>
-            </w:r>
-            <w:proofErr w:type="spellEnd"/>
-            <w:r>
-              <w:t>}</w:t>
+              <w:t>{regularHours}</w:t>
             </w:r>
           </w:p>
         </w:tc>
@@ -1106,7 +1010,21 @@
                 <w:b/>
                 <w:bCs/>
               </w:rPr>
-              <w:t>TOTAL OF HOURS</w:t>
+              <w:t>TOTAL O</w:t>
+            </w:r>
+            <w:r>
+              <w:rPr>
+                <w:b/>
+                <w:bCs/>
+              </w:rPr>
+              <w:t>T</w:t>
+            </w:r>
+            <w:r>
+              <w:rPr>
+                <w:b/>
+                <w:bCs/>
+              </w:rPr>
+              <w:t xml:space="preserve"> HOURS</w:t>
             </w:r>
           </w:p>
         </w:tc>
@@ -1122,11 +1040,9 @@
             <w:r>
               <w:t>{</w:t>
             </w:r>
-            <w:proofErr w:type="spellStart"/>
-            <w:r>
-              <w:t>totalHours</w:t>
-            </w:r>
-            <w:proofErr w:type="spellEnd"/>
+            <w:r>
+              <w:t>overTimeHours</w:t>
+            </w:r>
             <w:r>
               <w:t>}</w:t>
             </w:r>
@@ -1200,7 +1116,6 @@
               </w:rPr>
               <w:t>{</w:t>
             </w:r>
-            <w:proofErr w:type="spellStart"/>
             <w:r>
               <w:rPr>
                 <w:rFonts w:ascii="Zapfino" w:eastAsia="Brush Script MT" w:hAnsi="Zapfino" w:cs="Arial"/>
@@ -1209,7 +1124,6 @@
               </w:rPr>
               <w:t>fullName</w:t>
             </w:r>
-            <w:proofErr w:type="spellEnd"/>
             <w:r>
               <w:rPr>
                 <w:rFonts w:ascii="Zapfino" w:eastAsia="Brush Script MT" w:hAnsi="Zapfino" w:cs="Arial"/>
@@ -1256,15 +1170,7 @@
           <w:p/>
           <w:p>
             <w:r>
-              <w:t>{</w:t>
-            </w:r>
-            <w:proofErr w:type="spellStart"/>
-            <w:r>
-              <w:t>currentDate</w:t>
-            </w:r>
-            <w:proofErr w:type="spellEnd"/>
-            <w:r>
-              <w:t>}</w:t>
+              <w:t>{currentDate}</w:t>
             </w:r>
           </w:p>
         </w:tc>

</xml_diff>